<commit_message>
Agregando archivos del examen
</commit_message>
<xml_diff>
--- a/exam-c1/EXAMEN/EXAMEN.docx
+++ b/exam-c1/EXAMEN/EXAMEN.docx
@@ -21,15 +21,87 @@
           <w:lang w:val="es-ES"/>
         </w:rPr>
       </w:pPr>
-    </w:p>
-    <w:p>
-      <w:pPr>
-        <w:rPr>
-          <w:lang w:val="es-ES"/>
-        </w:rPr>
-      </w:pPr>
       <w:r>
         <w:rPr>
+          <w:lang w:val="es-ES"/>
+        </w:rPr>
+        <w:t xml:space="preserve">Enlace del </w:t>
+      </w:r>
+      <w:proofErr w:type="spellStart"/>
+      <w:r>
+        <w:rPr>
+          <w:lang w:val="es-ES"/>
+        </w:rPr>
+        <w:t>git</w:t>
+      </w:r>
+      <w:proofErr w:type="spellEnd"/>
+    </w:p>
+    <w:p>
+      <w:pPr>
+        <w:rPr>
+          <w:lang w:val="es-ES"/>
+        </w:rPr>
+      </w:pPr>
+      <w:hyperlink r:id="rId4" w:history="1">
+        <w:r>
+          <w:rPr>
+            <w:rStyle w:val="Hipervnculo"/>
+            <w:lang w:val="es-ES"/>
+          </w:rPr>
+          <w:t>https://github.com/Pipecerquera/Daniel-cerquera-programacion-movil-2025-a-g1.git</w:t>
+        </w:r>
+      </w:hyperlink>
+    </w:p>
+    <w:p>
+      <w:pPr>
+        <w:rPr>
+          <w:lang w:val="es-ES"/>
+        </w:rPr>
+      </w:pPr>
+      <w:r>
+        <w:rPr>
+          <w:lang w:val="es-ES"/>
+        </w:rPr>
+        <w:t xml:space="preserve">enlace del </w:t>
+      </w:r>
+      <w:proofErr w:type="spellStart"/>
+      <w:r>
+        <w:rPr>
+          <w:lang w:val="es-ES"/>
+        </w:rPr>
+        <w:t>figma</w:t>
+      </w:r>
+      <w:proofErr w:type="spellEnd"/>
+    </w:p>
+    <w:p>
+      <w:pPr>
+        <w:rPr>
+          <w:lang w:val="es-ES"/>
+        </w:rPr>
+      </w:pPr>
+      <w:r>
+        <w:rPr>
+          <w:lang w:val="es-ES"/>
+        </w:rPr>
+        <w:t>https://www.figma.com/design/n4MYKSmz4qyUaTbwqWJJqV/PRODUCTOS?node-id=0-1&amp;t=Mcaxe2oKSNlVoZIl-1</w:t>
+      </w:r>
+    </w:p>
+    <w:p>
+      <w:pPr>
+        <w:rPr>
+          <w:lang w:val="es-ES"/>
+        </w:rPr>
+      </w:pPr>
+    </w:p>
+    <w:p>
+      <w:pPr>
+        <w:rPr>
+          <w:lang w:val="es-ES"/>
+        </w:rPr>
+      </w:pPr>
+      <w:r>
+        <w:rPr>
+          <w:noProof/>
           <w:lang w:val="es-ES"/>
         </w:rPr>
         <w:drawing>
@@ -48,7 +120,7 @@
                     <pic:cNvPicPr/>
                   </pic:nvPicPr>
                   <pic:blipFill>
-                    <a:blip r:embed="rId4"/>
+                    <a:blip r:embed="rId5"/>
                     <a:stretch>
                       <a:fillRect/>
                     </a:stretch>
@@ -91,6 +163,7 @@
       </w:pPr>
       <w:r>
         <w:rPr>
+          <w:noProof/>
           <w:lang w:val="es-ES"/>
         </w:rPr>
         <w:lastRenderedPageBreak/>
@@ -110,7 +183,7 @@
                     <pic:cNvPicPr/>
                   </pic:nvPicPr>
                   <pic:blipFill>
-                    <a:blip r:embed="rId5"/>
+                    <a:blip r:embed="rId6"/>
                     <a:stretch>
                       <a:fillRect/>
                     </a:stretch>
@@ -188,6 +261,7 @@
       </w:pPr>
       <w:r>
         <w:rPr>
+          <w:noProof/>
           <w:lang w:val="es-ES"/>
         </w:rPr>
         <w:lastRenderedPageBreak/>
@@ -207,7 +281,7 @@
                     <pic:cNvPicPr/>
                   </pic:nvPicPr>
                   <pic:blipFill>
-                    <a:blip r:embed="rId6"/>
+                    <a:blip r:embed="rId7"/>
                     <a:stretch>
                       <a:fillRect/>
                     </a:stretch>
@@ -666,6 +740,29 @@
     <w:semiHidden/>
     <w:unhideWhenUsed/>
   </w:style>
+  <w:style w:type="character" w:styleId="Hipervnculo">
+    <w:name w:val="Hyperlink"/>
+    <w:basedOn w:val="Fuentedeprrafopredeter"/>
+    <w:uiPriority w:val="99"/>
+    <w:unhideWhenUsed/>
+    <w:rsid w:val="00930270"/>
+    <w:rPr>
+      <w:color w:val="0563C1" w:themeColor="hyperlink"/>
+      <w:u w:val="single"/>
+    </w:rPr>
+  </w:style>
+  <w:style w:type="character" w:styleId="Mencinsinresolver">
+    <w:name w:val="Unresolved Mention"/>
+    <w:basedOn w:val="Fuentedeprrafopredeter"/>
+    <w:uiPriority w:val="99"/>
+    <w:semiHidden/>
+    <w:unhideWhenUsed/>
+    <w:rsid w:val="00930270"/>
+    <w:rPr>
+      <w:color w:val="605E5C"/>
+      <w:shd w:val="clear" w:color="auto" w:fill="E1DFDD"/>
+    </w:rPr>
+  </w:style>
 </w:styles>
 </file>
 

</xml_diff>